<commit_message>
Script de espectrogramas que aplica pre-procesamiento y data augmentation
</commit_message>
<xml_diff>
--- a/docs/docx/Sobre STFT.docx
+++ b/docs/docx/Sobre STFT.docx
@@ -445,40 +445,40 @@
           <w:sz w:val="24"/>
           <w:lang w:val="es-ES"/>
         </w:rPr>
+        <w:t xml:space="preserve">La "resolución de frecuencia" es lo que nos permite identificar con claridad el valor de la frecuencia en el espectrograma. Si perdemos resolución de </w:t>
+      </w:r>
+      <w:r>
+        <w:rPr>
+          <w:rFonts w:ascii="Palatino Linotype" w:hAnsi="Palatino Linotype"/>
+          <w:sz w:val="24"/>
+          <w:lang w:val="es-ES"/>
+        </w:rPr>
+        <w:t xml:space="preserve">frecuencia en un espectrograma, </w:t>
+      </w:r>
+      <w:r>
+        <w:rPr>
+          <w:rFonts w:ascii="Palatino Linotype" w:hAnsi="Palatino Linotype"/>
+          <w:sz w:val="24"/>
+          <w:lang w:val="es-ES"/>
+        </w:rPr>
+        <w:t>nos va a costar distinguir el valor de la frecuencia.</w:t>
+      </w:r>
+    </w:p>
+    <w:p>
+      <w:pPr>
+        <w:rPr>
+          <w:rFonts w:ascii="Palatino Linotype" w:hAnsi="Palatino Linotype"/>
+          <w:sz w:val="24"/>
+          <w:lang w:val="es-ES"/>
+        </w:rPr>
+      </w:pPr>
+      <w:r>
+        <w:rPr>
+          <w:rFonts w:ascii="Palatino Linotype" w:hAnsi="Palatino Linotype"/>
+          <w:sz w:val="24"/>
+          <w:lang w:val="es-ES"/>
+        </w:rPr>
         <w:lastRenderedPageBreak/>
-        <w:t xml:space="preserve">La "resolución de frecuencia" es lo que nos permite identificar con claridad el valor de la frecuencia en el espectrograma. Si perdemos resolución de </w:t>
-      </w:r>
-      <w:r>
-        <w:rPr>
-          <w:rFonts w:ascii="Palatino Linotype" w:hAnsi="Palatino Linotype"/>
-          <w:sz w:val="24"/>
-          <w:lang w:val="es-ES"/>
-        </w:rPr>
-        <w:t xml:space="preserve">frecuencia en un espectrograma, </w:t>
-      </w:r>
-      <w:r>
-        <w:rPr>
-          <w:rFonts w:ascii="Palatino Linotype" w:hAnsi="Palatino Linotype"/>
-          <w:sz w:val="24"/>
-          <w:lang w:val="es-ES"/>
-        </w:rPr>
-        <w:t>nos va a costar distinguir el valor de la frecuencia.</w:t>
-      </w:r>
-    </w:p>
-    <w:p>
-      <w:pPr>
-        <w:rPr>
-          <w:rFonts w:ascii="Palatino Linotype" w:hAnsi="Palatino Linotype"/>
-          <w:sz w:val="24"/>
-          <w:lang w:val="es-ES"/>
-        </w:rPr>
-      </w:pPr>
-      <w:r>
-        <w:rPr>
-          <w:rFonts w:ascii="Palatino Linotype" w:hAnsi="Palatino Linotype"/>
-          <w:sz w:val="24"/>
-          <w:lang w:val="es-ES"/>
-        </w:rPr>
         <w:t>La "resolución de tiempo" nos indica el tiempo en que las frecuencias cambian. Si perdemos resolución de frecuencia, en el espectrograma no vamos a notar claramente cuándo</w:t>
       </w:r>
       <w:r>
@@ -946,36 +946,136 @@
           <w:lang w:val="es-ES"/>
         </w:rPr>
         <w:t xml:space="preserve"> en el que nos basamos utilizó una ventana de 23ms.</w:t>
+      </w:r>
+    </w:p>
+    <w:p>
+      <w:pPr>
+        <w:rPr>
+          <w:rFonts w:ascii="Helvetica" w:hAnsi="Helvetica"/>
+          <w:b/>
+          <w:sz w:val="24"/>
+          <w:lang w:val="es-ES"/>
+        </w:rPr>
+      </w:pPr>
+      <w:proofErr w:type="spellStart"/>
+      <w:r>
+        <w:rPr>
+          <w:rFonts w:ascii="Helvetica" w:hAnsi="Helvetica"/>
+          <w:b/>
+          <w:sz w:val="24"/>
+          <w:lang w:val="es-ES"/>
+        </w:rPr>
+        <w:t>Window</w:t>
+      </w:r>
+      <w:proofErr w:type="spellEnd"/>
+      <w:r>
+        <w:rPr>
+          <w:rFonts w:ascii="Helvetica" w:hAnsi="Helvetica"/>
+          <w:b/>
+          <w:sz w:val="24"/>
+          <w:lang w:val="es-ES"/>
+        </w:rPr>
+        <w:t xml:space="preserve"> </w:t>
+      </w:r>
+      <w:proofErr w:type="spellStart"/>
+      <w:r>
+        <w:rPr>
+          <w:rFonts w:ascii="Helvetica" w:hAnsi="Helvetica"/>
+          <w:b/>
+          <w:sz w:val="24"/>
+          <w:lang w:val="es-ES"/>
+        </w:rPr>
+        <w:t>Size</w:t>
+      </w:r>
+      <w:proofErr w:type="spellEnd"/>
+      <w:r>
+        <w:rPr>
+          <w:rFonts w:ascii="Helvetica" w:hAnsi="Helvetica"/>
+          <w:b/>
+          <w:sz w:val="24"/>
+          <w:lang w:val="es-ES"/>
+        </w:rPr>
+        <w:t xml:space="preserve"> a Segundos</w:t>
+      </w:r>
+    </w:p>
+    <w:p>
+      <w:pPr>
+        <w:rPr>
+          <w:rFonts w:ascii="Palatino Linotype" w:hAnsi="Palatino Linotype"/>
+          <w:sz w:val="24"/>
+          <w:lang w:val="es-ES"/>
+        </w:rPr>
+      </w:pPr>
+      <w:r>
+        <w:rPr>
+          <w:rFonts w:ascii="Palatino Linotype" w:hAnsi="Palatino Linotype"/>
+          <w:sz w:val="24"/>
+          <w:lang w:val="es-ES"/>
+        </w:rPr>
+        <w:t>Donde SR</w:t>
+      </w:r>
+      <w:r>
+        <w:rPr>
+          <w:rFonts w:ascii="Palatino Linotype" w:hAnsi="Palatino Linotype"/>
+          <w:sz w:val="24"/>
+          <w:lang w:val="es-ES"/>
+        </w:rPr>
+        <w:t xml:space="preserve"> es el </w:t>
+      </w:r>
+      <w:proofErr w:type="spellStart"/>
+      <w:r>
+        <w:rPr>
+          <w:rFonts w:ascii="Palatino Linotype" w:hAnsi="Palatino Linotype"/>
+          <w:sz w:val="24"/>
+          <w:lang w:val="es-ES"/>
+        </w:rPr>
+        <w:t>sampling</w:t>
+      </w:r>
+      <w:proofErr w:type="spellEnd"/>
+      <w:r>
+        <w:rPr>
+          <w:rFonts w:ascii="Palatino Linotype" w:hAnsi="Palatino Linotype"/>
+          <w:sz w:val="24"/>
+          <w:lang w:val="es-ES"/>
+        </w:rPr>
+        <w:t xml:space="preserve"> </w:t>
+      </w:r>
+      <w:proofErr w:type="spellStart"/>
+      <w:r>
+        <w:rPr>
+          <w:rFonts w:ascii="Palatino Linotype" w:hAnsi="Palatino Linotype"/>
+          <w:sz w:val="24"/>
+          <w:lang w:val="es-ES"/>
+        </w:rPr>
+        <w:t>rate</w:t>
+      </w:r>
+      <w:proofErr w:type="spellEnd"/>
+      <w:r>
+        <w:rPr>
+          <w:rFonts w:ascii="Palatino Linotype" w:hAnsi="Palatino Linotype"/>
+          <w:sz w:val="24"/>
+          <w:lang w:val="es-ES"/>
+        </w:rPr>
+        <w:t xml:space="preserve"> del audio, N_FFT es el término que describimos anteriormente, y </w:t>
+      </w:r>
+      <w:r>
+        <w:rPr>
+          <w:rFonts w:ascii="Palatino Linotype" w:hAnsi="Palatino Linotype"/>
+          <w:sz w:val="24"/>
+          <w:lang w:val="es-ES"/>
+        </w:rPr>
+        <w:t>T</w:t>
+      </w:r>
+      <w:r>
+        <w:rPr>
+          <w:rFonts w:ascii="Palatino Linotype" w:hAnsi="Palatino Linotype"/>
+          <w:sz w:val="24"/>
+          <w:lang w:val="es-ES"/>
+        </w:rPr>
+        <w:t xml:space="preserve"> es el resultado en segundos.</w:t>
       </w:r>
       <w:bookmarkStart w:id="0" w:name="_GoBack"/>
       <w:bookmarkEnd w:id="0"/>
-    </w:p>
-    <w:p>
-      <w:pPr>
-        <w:rPr>
-          <w:rFonts w:ascii="Helvetica" w:hAnsi="Helvetica"/>
-          <w:b/>
-          <w:sz w:val="24"/>
-        </w:rPr>
-      </w:pPr>
-      <w:r>
-        <w:rPr>
-          <w:rFonts w:ascii="Helvetica" w:hAnsi="Helvetica"/>
-          <w:b/>
-          <w:sz w:val="24"/>
-        </w:rPr>
-        <w:t xml:space="preserve">Window Size a </w:t>
-      </w:r>
-      <w:proofErr w:type="spellStart"/>
-      <w:r>
-        <w:rPr>
-          <w:rFonts w:ascii="Helvetica" w:hAnsi="Helvetica"/>
-          <w:b/>
-          <w:sz w:val="24"/>
-        </w:rPr>
-        <w:t>Segundos</w:t>
-      </w:r>
-      <w:proofErr w:type="spellEnd"/>
     </w:p>
     <w:p>
       <w:pPr>
@@ -993,7 +1093,7 @@
               <w:sz w:val="32"/>
               <w:szCs w:val="32"/>
             </w:rPr>
-            <m:t xml:space="preserve">S= </m:t>
+            <m:t>T</m:t>
           </m:r>
           <m:r>
             <w:rPr>
@@ -1001,23 +1101,7 @@
               <w:sz w:val="32"/>
               <w:szCs w:val="32"/>
             </w:rPr>
-            <m:t>N_</m:t>
-          </m:r>
-          <m:r>
-            <w:rPr>
-              <w:rFonts w:ascii="Cambria Math" w:hAnsi="Cambria Math"/>
-              <w:sz w:val="32"/>
-              <w:szCs w:val="32"/>
-            </w:rPr>
-            <m:t>FF</m:t>
-          </m:r>
-          <m:r>
-            <w:rPr>
-              <w:rFonts w:ascii="Cambria Math" w:hAnsi="Cambria Math"/>
-              <w:sz w:val="32"/>
-              <w:szCs w:val="32"/>
-            </w:rPr>
-            <m:t>T/SR</m:t>
+            <m:t>= N_FFT/SR</m:t>
           </m:r>
         </m:oMath>
       </m:oMathPara>
@@ -1438,6 +1522,7 @@
   <w:style w:type="character" w:default="1" w:styleId="Fuentedeprrafopredeter">
     <w:name w:val="Default Paragraph Font"/>
     <w:uiPriority w:val="1"/>
+    <w:semiHidden/>
     <w:unhideWhenUsed/>
   </w:style>
   <w:style w:type="table" w:default="1" w:styleId="Tablanormal">
@@ -1730,7 +1815,7 @@
 </file>
 
 <file path=customXml/itemProps1.xml><?xml version="1.0" encoding="utf-8"?>
-<ds:datastoreItem xmlns:ds="http://schemas.openxmlformats.org/officeDocument/2006/customXml" ds:itemID="{4F3510B1-728C-49FE-ACB1-B6599F745C7D}">
+<ds:datastoreItem xmlns:ds="http://schemas.openxmlformats.org/officeDocument/2006/customXml" ds:itemID="{CF0BCD97-B1E9-4874-A59F-34DBC96FC754}">
   <ds:schemaRefs>
     <ds:schemaRef ds:uri="http://schemas.openxmlformats.org/officeDocument/2006/bibliography"/>
   </ds:schemaRefs>

</xml_diff>